<commit_message>
add mount command in manual
</commit_message>
<xml_diff>
--- a/Manual.docx
+++ b/Manual.docx
@@ -561,7 +561,43 @@
         </w:numPr>
       </w:pPr>
       <w:r>
-        <w:t>After writing codes, open Ubuntu Windows Sub-system and go to the folder where these files are located. (Keep these files in the same directory where boot.img file is located.)</w:t>
+        <w:t>After writing codes, open Ubuntu Windows Sub-system and go to the folder where these files are located</w:t>
+      </w:r>
+      <w:r>
+        <w:t xml:space="preserve"> use </w:t>
+      </w:r>
+      <w:r>
+        <w:rPr>
+          <w:color w:val="FF0000"/>
+        </w:rPr>
+        <w:t>cd /mnt/</w:t>
+      </w:r>
+      <w:r>
+        <w:rPr>
+          <w:color w:val="FF0000"/>
+        </w:rPr>
+        <w:t>&lt;the local drive&gt;</w:t>
+      </w:r>
+      <w:r>
+        <w:rPr>
+          <w:color w:val="FF0000"/>
+        </w:rPr>
+        <w:t>/</w:t>
+      </w:r>
+      <w:r>
+        <w:rPr>
+          <w:color w:val="FF0000"/>
+        </w:rPr>
+        <w:t xml:space="preserve"> </w:t>
+      </w:r>
+      <w:r>
+        <w:rPr>
+          <w:color w:val="000000" w:themeColor="text1"/>
+        </w:rPr>
+        <w:t>command as it will basically mount our local drive to ubuntu</w:t>
+      </w:r>
+      <w:r>
+        <w:t>. (Keep these files in the same directory where boot.img file is located.)</w:t>
       </w:r>
     </w:p>
     <w:p>

</xml_diff>